<commit_message>
fixed report to 2lab
</commit_message>
<xml_diff>
--- a/Воробйов_О_ІС-11_Звіт2.docx
+++ b/Воробйов_О_ІС-11_Звіт2.docx
@@ -37404,6 +37404,43 @@
       <w:pPr>
         <w:jc w:val="left"/>
         <w:rPr>
+          <w:rFonts w:ascii="Cascadia Mono" w:eastAsiaTheme="minorHAnsi" w:hAnsi="Cascadia Mono" w:cs="Cascadia Mono"/>
+          <w:color w:val="000000"/>
+          <w:sz w:val="19"/>
+          <w:szCs w:val="19"/>
+          <w:bdr w:val="none" w:sz="0" w:space="0" w:color="auto"/>
+          <w:lang w:val="uk-UA"/>
+        </w:rPr>
+      </w:pPr>
+      <w:r>
+        <w:rPr>
+          <w:rFonts w:ascii="Cascadia Mono" w:eastAsiaTheme="minorHAnsi" w:hAnsi="Cascadia Mono" w:cs="Cascadia Mono"/>
+          <w:color w:val="000000"/>
+          <w:sz w:val="19"/>
+          <w:szCs w:val="19"/>
+          <w:bdr w:val="none" w:sz="0" w:space="0" w:color="auto"/>
+          <w:lang w:val="uk-UA"/>
+        </w:rPr>
+        <w:t xml:space="preserve">    }</w:t>
+      </w:r>
+    </w:p>
+    <w:p>
+      <w:pPr>
+        <w:jc w:val="left"/>
+        <w:rPr>
+          <w:rFonts w:ascii="Cascadia Mono" w:eastAsiaTheme="minorHAnsi" w:hAnsi="Cascadia Mono" w:cs="Cascadia Mono"/>
+          <w:color w:val="000000"/>
+          <w:sz w:val="19"/>
+          <w:szCs w:val="19"/>
+          <w:bdr w:val="none" w:sz="0" w:space="0" w:color="auto"/>
+          <w:lang w:val="uk-UA"/>
+        </w:rPr>
+      </w:pPr>
+    </w:p>
+    <w:p>
+      <w:pPr>
+        <w:jc w:val="left"/>
+        <w:rPr>
           <w:rStyle w:val="a5"/>
           <w:rFonts w:eastAsiaTheme="minorHAnsi"/>
           <w:color w:val="auto"/>
@@ -37415,14 +37452,44 @@
       </w:pPr>
       <w:r>
         <w:rPr>
-          <w:rFonts w:ascii="Cascadia Mono" w:eastAsiaTheme="minorHAnsi" w:hAnsi="Cascadia Mono" w:cs="Cascadia Mono"/>
-          <w:color w:val="000000"/>
-          <w:sz w:val="19"/>
-          <w:szCs w:val="19"/>
-          <w:bdr w:val="none" w:sz="0" w:space="0" w:color="auto"/>
-          <w:lang w:val="uk-UA"/>
-        </w:rPr>
-        <w:t xml:space="preserve">    }</w:t>
+          <w:noProof/>
+          <w:lang w:val="uk-UA" w:eastAsia="uk-UA"/>
+        </w:rPr>
+        <w:drawing>
+          <wp:inline distT="0" distB="0" distL="0" distR="0" wp14:anchorId="3CA6FFAF" wp14:editId="56A03162">
+            <wp:extent cx="5940425" cy="1593215"/>
+            <wp:effectExtent l="0" t="0" r="3175" b="6985"/>
+            <wp:docPr id="1" name="Рисунок 1"/>
+            <wp:cNvGraphicFramePr>
+              <a:graphicFrameLocks xmlns:a="http://schemas.openxmlformats.org/drawingml/2006/main" noChangeAspect="1"/>
+            </wp:cNvGraphicFramePr>
+            <a:graphic xmlns:a="http://schemas.openxmlformats.org/drawingml/2006/main">
+              <a:graphicData uri="http://schemas.openxmlformats.org/drawingml/2006/picture">
+                <pic:pic xmlns:pic="http://schemas.openxmlformats.org/drawingml/2006/picture">
+                  <pic:nvPicPr>
+                    <pic:cNvPr id="1" name=""/>
+                    <pic:cNvPicPr/>
+                  </pic:nvPicPr>
+                  <pic:blipFill>
+                    <a:blip r:embed="rId7"/>
+                    <a:stretch>
+                      <a:fillRect/>
+                    </a:stretch>
+                  </pic:blipFill>
+                  <pic:spPr>
+                    <a:xfrm>
+                      <a:off x="0" y="0"/>
+                      <a:ext cx="5940425" cy="1593215"/>
+                    </a:xfrm>
+                    <a:prstGeom prst="rect">
+                      <a:avLst/>
+                    </a:prstGeom>
+                  </pic:spPr>
+                </pic:pic>
+              </a:graphicData>
+            </a:graphic>
+          </wp:inline>
+        </w:drawing>
       </w:r>
     </w:p>
     <w:p>
@@ -37435,6 +37502,151 @@
           <w:szCs w:val="28"/>
           <w:u w:val="none"/>
           <w:bdr w:val="none" w:sz="0" w:space="0" w:color="auto"/>
+          <w:lang w:val="uk-UA"/>
+        </w:rPr>
+      </w:pPr>
+      <w:r>
+        <w:rPr>
+          <w:rStyle w:val="a5"/>
+          <w:rFonts w:eastAsiaTheme="minorHAnsi"/>
+          <w:color w:val="auto"/>
+          <w:szCs w:val="28"/>
+          <w:u w:val="none"/>
+          <w:bdr w:val="none" w:sz="0" w:space="0" w:color="auto"/>
+          <w:lang w:val="ru-RU"/>
+        </w:rPr>
+        <w:t>За</w:t>
+      </w:r>
+      <w:r>
+        <w:rPr>
+          <w:rStyle w:val="a5"/>
+          <w:rFonts w:eastAsiaTheme="minorHAnsi"/>
+          <w:color w:val="auto"/>
+          <w:szCs w:val="28"/>
+          <w:u w:val="none"/>
+          <w:bdr w:val="none" w:sz="0" w:space="0" w:color="auto"/>
+          <w:lang w:val="ru-RU"/>
+        </w:rPr>
+        <w:t xml:space="preserve"> </w:t>
+      </w:r>
+      <w:r>
+        <w:rPr>
+          <w:rStyle w:val="a5"/>
+          <w:rFonts w:eastAsiaTheme="minorHAnsi"/>
+          <w:color w:val="auto"/>
+          <w:szCs w:val="28"/>
+          <w:u w:val="none"/>
+          <w:bdr w:val="none" w:sz="0" w:space="0" w:color="auto"/>
+          <w:lang w:val="ru-RU"/>
+        </w:rPr>
+        <w:t>статистикою</w:t>
+      </w:r>
+      <w:r>
+        <w:rPr>
+          <w:rStyle w:val="a5"/>
+          <w:rFonts w:eastAsiaTheme="minorHAnsi"/>
+          <w:color w:val="auto"/>
+          <w:szCs w:val="28"/>
+          <w:u w:val="none"/>
+          <w:bdr w:val="none" w:sz="0" w:space="0" w:color="auto"/>
+          <w:lang w:val="ru-RU"/>
+        </w:rPr>
+        <w:t xml:space="preserve"> </w:t>
+      </w:r>
+      <w:r>
+        <w:rPr>
+          <w:rStyle w:val="a5"/>
+          <w:rFonts w:eastAsiaTheme="minorHAnsi"/>
+          <w:color w:val="auto"/>
+          <w:szCs w:val="28"/>
+          <w:u w:val="none"/>
+          <w:bdr w:val="none" w:sz="0" w:space="0" w:color="auto"/>
+        </w:rPr>
+        <w:t>Find</w:t>
+      </w:r>
+      <w:r>
+        <w:rPr>
+          <w:rStyle w:val="a5"/>
+          <w:rFonts w:eastAsiaTheme="minorHAnsi"/>
+          <w:color w:val="auto"/>
+          <w:szCs w:val="28"/>
+          <w:u w:val="none"/>
+          <w:bdr w:val="none" w:sz="0" w:space="0" w:color="auto"/>
+          <w:lang w:val="ru-RU"/>
+        </w:rPr>
+        <w:t xml:space="preserve"> </w:t>
+      </w:r>
+      <w:r>
+        <w:rPr>
+          <w:rStyle w:val="a5"/>
+          <w:rFonts w:eastAsiaTheme="minorHAnsi"/>
+          <w:color w:val="auto"/>
+          <w:szCs w:val="28"/>
+          <w:u w:val="none"/>
+          <w:bdr w:val="none" w:sz="0" w:space="0" w:color="auto"/>
+        </w:rPr>
+        <w:t>Code</w:t>
+      </w:r>
+      <w:r>
+        <w:rPr>
+          <w:rStyle w:val="a5"/>
+          <w:rFonts w:eastAsiaTheme="minorHAnsi"/>
+          <w:color w:val="auto"/>
+          <w:szCs w:val="28"/>
+          <w:u w:val="none"/>
+          <w:bdr w:val="none" w:sz="0" w:space="0" w:color="auto"/>
+          <w:lang w:val="ru-RU"/>
+        </w:rPr>
+        <w:t xml:space="preserve"> </w:t>
+      </w:r>
+      <w:r>
+        <w:rPr>
+          <w:rStyle w:val="a5"/>
+          <w:rFonts w:eastAsiaTheme="minorHAnsi"/>
+          <w:color w:val="auto"/>
+          <w:szCs w:val="28"/>
+          <w:u w:val="none"/>
+          <w:bdr w:val="none" w:sz="0" w:space="0" w:color="auto"/>
+        </w:rPr>
+        <w:t>Coverage</w:t>
+      </w:r>
+      <w:r>
+        <w:rPr>
+          <w:rStyle w:val="a5"/>
+          <w:rFonts w:eastAsiaTheme="minorHAnsi"/>
+          <w:color w:val="auto"/>
+          <w:szCs w:val="28"/>
+          <w:u w:val="none"/>
+          <w:bdr w:val="none" w:sz="0" w:space="0" w:color="auto"/>
+          <w:lang w:val="ru-RU"/>
+        </w:rPr>
+        <w:t xml:space="preserve"> 98.2</w:t>
+      </w:r>
+      <w:r>
+        <w:rPr>
+          <w:rStyle w:val="a5"/>
+          <w:rFonts w:eastAsiaTheme="minorHAnsi"/>
+          <w:color w:val="auto"/>
+          <w:szCs w:val="28"/>
+          <w:u w:val="none"/>
+          <w:bdr w:val="none" w:sz="0" w:space="0" w:color="auto"/>
+          <w:lang w:val="uk-UA"/>
+        </w:rPr>
+        <w:t>% проекту покрито тестами.</w:t>
+      </w:r>
+      <w:bookmarkStart w:id="0" w:name="_GoBack"/>
+      <w:bookmarkEnd w:id="0"/>
+    </w:p>
+    <w:p>
+      <w:pPr>
+        <w:jc w:val="left"/>
+        <w:rPr>
+          <w:rStyle w:val="a5"/>
+          <w:rFonts w:eastAsiaTheme="minorHAnsi"/>
+          <w:color w:val="auto"/>
+          <w:szCs w:val="28"/>
+          <w:u w:val="none"/>
+          <w:bdr w:val="none" w:sz="0" w:space="0" w:color="auto"/>
           <w:lang w:val="ru-RU"/>
         </w:rPr>
       </w:pPr>
@@ -37787,6 +37999,7 @@
           <w:bdr w:val="none" w:sz="0" w:space="0" w:color="auto"/>
           <w:lang w:val="uk-UA"/>
         </w:rPr>
+        <w:lastRenderedPageBreak/>
         <w:t>Автоматизація</w:t>
       </w:r>
       <w:r>
@@ -37970,7 +38183,6 @@
           <w:bdr w:val="none" w:sz="0" w:space="0" w:color="auto"/>
           <w:lang w:val="uk-UA"/>
         </w:rPr>
-        <w:lastRenderedPageBreak/>
         <w:t>3)</w:t>
       </w:r>
       <w:r>
@@ -38302,17 +38514,7 @@
           <w:bdr w:val="none" w:sz="0" w:space="0" w:color="auto"/>
           <w:lang w:val="ru-RU"/>
         </w:rPr>
-        <w:t>Основні етапи</w:t>
-      </w:r>
-      <w:r>
-        <w:rPr>
-          <w:rFonts w:eastAsiaTheme="minorHAnsi"/>
-          <w:color w:val="000000"/>
-          <w:szCs w:val="28"/>
-          <w:bdr w:val="none" w:sz="0" w:space="0" w:color="auto"/>
-          <w:lang w:val="ru-RU"/>
-        </w:rPr>
-        <w:t xml:space="preserve"> "</w:t>
+        <w:t>Основні етапи "</w:t>
       </w:r>
       <w:r>
         <w:rPr>
@@ -38614,7 +38816,7 @@
           <w:szCs w:val="28"/>
           <w:bdr w:val="none" w:sz="0" w:space="0" w:color="auto"/>
         </w:rPr>
-        <w:t xml:space="preserve">Mock та Stub - це об'єкти, які використовуються в тестуванні програмного забезпечення для імітації певної поведінки об'єктів чи системи та забезпечення контролю над умовами тестування. </w:t>
+        <w:t>Mock</w:t>
       </w:r>
       <w:r>
         <w:rPr>
@@ -38622,6 +38824,46 @@
           <w:color w:val="000000"/>
           <w:szCs w:val="28"/>
           <w:bdr w:val="none" w:sz="0" w:space="0" w:color="auto"/>
+          <w:lang w:val="uk-UA"/>
+        </w:rPr>
+        <w:t xml:space="preserve"> та </w:t>
+      </w:r>
+      <w:r>
+        <w:rPr>
+          <w:rFonts w:eastAsiaTheme="minorHAnsi"/>
+          <w:color w:val="000000"/>
+          <w:szCs w:val="28"/>
+          <w:bdr w:val="none" w:sz="0" w:space="0" w:color="auto"/>
+        </w:rPr>
+        <w:t>Stub</w:t>
+      </w:r>
+      <w:r>
+        <w:rPr>
+          <w:rFonts w:eastAsiaTheme="minorHAnsi"/>
+          <w:color w:val="000000"/>
+          <w:szCs w:val="28"/>
+          <w:bdr w:val="none" w:sz="0" w:space="0" w:color="auto"/>
+          <w:lang w:val="uk-UA"/>
+        </w:rPr>
+        <w:t xml:space="preserve"> - це об'єкти, які використовуються в тестуванні програмного забезпечення для імітації певної поведінки об'єктів чи системи та забезпечення </w:t>
+      </w:r>
+      <w:r>
+        <w:rPr>
+          <w:rFonts w:eastAsiaTheme="minorHAnsi"/>
+          <w:color w:val="000000"/>
+          <w:szCs w:val="28"/>
+          <w:bdr w:val="none" w:sz="0" w:space="0" w:color="auto"/>
+          <w:lang w:val="uk-UA"/>
+        </w:rPr>
+        <w:lastRenderedPageBreak/>
+        <w:t xml:space="preserve">контролю над умовами тестування. </w:t>
+      </w:r>
+      <w:r>
+        <w:rPr>
+          <w:rFonts w:eastAsiaTheme="minorHAnsi"/>
+          <w:color w:val="000000"/>
+          <w:szCs w:val="28"/>
+          <w:bdr w:val="none" w:sz="0" w:space="0" w:color="auto"/>
           <w:lang w:val="ru-RU"/>
         </w:rPr>
         <w:t>Ці терміни описують два різні підходи до створення фейкових об'єктів.</w:t>
@@ -38654,7 +38896,7 @@
           <w:bdr w:val="none" w:sz="0" w:space="0" w:color="auto"/>
           <w:lang w:val="ru-RU"/>
         </w:rPr>
-        <w:t xml:space="preserve"> </w:t>
+        <w:t xml:space="preserve"> набагато досконаліші, ніж </w:t>
       </w:r>
       <w:r>
         <w:rPr>
@@ -38662,9 +38904,18 @@
           <w:color w:val="000000"/>
           <w:szCs w:val="28"/>
           <w:bdr w:val="none" w:sz="0" w:space="0" w:color="auto"/>
+        </w:rPr>
+        <w:t>Stub</w:t>
+      </w:r>
+      <w:r>
+        <w:rPr>
+          <w:rFonts w:eastAsiaTheme="minorHAnsi"/>
+          <w:color w:val="000000"/>
+          <w:szCs w:val="28"/>
+          <w:bdr w:val="none" w:sz="0" w:space="0" w:color="auto"/>
           <w:lang w:val="ru-RU"/>
         </w:rPr>
-        <w:t xml:space="preserve">набагато досконаліші, ніж </w:t>
+        <w:t xml:space="preserve">. У той час як </w:t>
       </w:r>
       <w:r>
         <w:rPr>
@@ -38683,7 +38934,7 @@
           <w:bdr w:val="none" w:sz="0" w:space="0" w:color="auto"/>
           <w:lang w:val="ru-RU"/>
         </w:rPr>
-        <w:t xml:space="preserve">. У той час як </w:t>
+        <w:t xml:space="preserve"> запрограмовані на отримання того самого результату на основі набору конкретних вхідних даних, </w:t>
       </w:r>
       <w:r>
         <w:rPr>
@@ -38692,6 +38943,25 @@
           <w:szCs w:val="28"/>
           <w:bdr w:val="none" w:sz="0" w:space="0" w:color="auto"/>
         </w:rPr>
+        <w:t>Mock</w:t>
+      </w:r>
+      <w:r>
+        <w:rPr>
+          <w:rFonts w:eastAsiaTheme="minorHAnsi"/>
+          <w:color w:val="000000"/>
+          <w:szCs w:val="28"/>
+          <w:bdr w:val="none" w:sz="0" w:space="0" w:color="auto"/>
+          <w:lang w:val="ru-RU"/>
+        </w:rPr>
+        <w:t xml:space="preserve"> можна запрограмувати, щоб знати, скільки разів і в якому порядку слід викликати функції під час тестування. </w:t>
+      </w:r>
+      <w:r>
+        <w:rPr>
+          <w:rFonts w:eastAsiaTheme="minorHAnsi"/>
+          <w:color w:val="000000"/>
+          <w:szCs w:val="28"/>
+          <w:bdr w:val="none" w:sz="0" w:space="0" w:color="auto"/>
+        </w:rPr>
         <w:t>Stub</w:t>
       </w:r>
       <w:r>
@@ -38702,7 +38972,7 @@
           <w:bdr w:val="none" w:sz="0" w:space="0" w:color="auto"/>
           <w:lang w:val="ru-RU"/>
         </w:rPr>
-        <w:t xml:space="preserve"> </w:t>
+        <w:t xml:space="preserve"> не можуть відстежувати ці деталі, що робить </w:t>
       </w:r>
       <w:r>
         <w:rPr>
@@ -38710,86 +38980,18 @@
           <w:color w:val="000000"/>
           <w:szCs w:val="28"/>
           <w:bdr w:val="none" w:sz="0" w:space="0" w:color="auto"/>
+        </w:rPr>
+        <w:t>Mock</w:t>
+      </w:r>
+      <w:r>
+        <w:rPr>
+          <w:rFonts w:eastAsiaTheme="minorHAnsi"/>
+          <w:color w:val="000000"/>
+          <w:szCs w:val="28"/>
+          <w:bdr w:val="none" w:sz="0" w:space="0" w:color="auto"/>
           <w:lang w:val="ru-RU"/>
         </w:rPr>
-        <w:t xml:space="preserve">запрограмовані на отримання того самого результату на основі набору конкретних вхідних даних, </w:t>
-      </w:r>
-      <w:r>
-        <w:rPr>
-          <w:rFonts w:eastAsiaTheme="minorHAnsi"/>
-          <w:color w:val="000000"/>
-          <w:szCs w:val="28"/>
-          <w:bdr w:val="none" w:sz="0" w:space="0" w:color="auto"/>
-        </w:rPr>
-        <w:t>Mock</w:t>
-      </w:r>
-      <w:r>
-        <w:rPr>
-          <w:rFonts w:eastAsiaTheme="minorHAnsi"/>
-          <w:color w:val="000000"/>
-          <w:szCs w:val="28"/>
-          <w:bdr w:val="none" w:sz="0" w:space="0" w:color="auto"/>
-          <w:lang w:val="ru-RU"/>
-        </w:rPr>
-        <w:t xml:space="preserve"> </w:t>
-      </w:r>
-      <w:r>
-        <w:rPr>
-          <w:rFonts w:eastAsiaTheme="minorHAnsi"/>
-          <w:color w:val="000000"/>
-          <w:szCs w:val="28"/>
-          <w:bdr w:val="none" w:sz="0" w:space="0" w:color="auto"/>
-          <w:lang w:val="ru-RU"/>
-        </w:rPr>
-        <w:t xml:space="preserve">можна запрограмувати, щоб знати, скільки разів і в якому порядку слід викликати функції під час тестування. </w:t>
-      </w:r>
-      <w:r>
-        <w:rPr>
-          <w:rFonts w:eastAsiaTheme="minorHAnsi"/>
-          <w:color w:val="000000"/>
-          <w:szCs w:val="28"/>
-          <w:bdr w:val="none" w:sz="0" w:space="0" w:color="auto"/>
-        </w:rPr>
-        <w:t>Stub</w:t>
-      </w:r>
-      <w:r>
-        <w:rPr>
-          <w:rFonts w:eastAsiaTheme="minorHAnsi"/>
-          <w:color w:val="000000"/>
-          <w:szCs w:val="28"/>
-          <w:bdr w:val="none" w:sz="0" w:space="0" w:color="auto"/>
-          <w:lang w:val="ru-RU"/>
-        </w:rPr>
-        <w:t xml:space="preserve"> не можуть відстежувати ці деталі, що робить </w:t>
-      </w:r>
-      <w:r>
-        <w:rPr>
-          <w:rFonts w:eastAsiaTheme="minorHAnsi"/>
-          <w:color w:val="000000"/>
-          <w:szCs w:val="28"/>
-          <w:bdr w:val="none" w:sz="0" w:space="0" w:color="auto"/>
-        </w:rPr>
-        <w:t>Mock</w:t>
-      </w:r>
-      <w:r>
-        <w:rPr>
-          <w:rFonts w:eastAsiaTheme="minorHAnsi"/>
-          <w:color w:val="000000"/>
-          <w:szCs w:val="28"/>
-          <w:bdr w:val="none" w:sz="0" w:space="0" w:color="auto"/>
-          <w:lang w:val="ru-RU"/>
-        </w:rPr>
-        <w:t xml:space="preserve"> </w:t>
-      </w:r>
-      <w:r>
-        <w:rPr>
-          <w:rFonts w:eastAsiaTheme="minorHAnsi"/>
-          <w:color w:val="000000"/>
-          <w:szCs w:val="28"/>
-          <w:bdr w:val="none" w:sz="0" w:space="0" w:color="auto"/>
-          <w:lang w:val="ru-RU"/>
-        </w:rPr>
-        <w:t>ідеальним для більших і складніших тестів.</w:t>
+        <w:t xml:space="preserve"> ідеальним для більших і складніших тестів.</w:t>
       </w:r>
     </w:p>
     <w:p>
@@ -38812,7 +39014,6 @@
           <w:bdr w:val="none" w:sz="0" w:space="0" w:color="auto"/>
           <w:lang w:val="uk-UA"/>
         </w:rPr>
-        <w:lastRenderedPageBreak/>
         <w:t>6)</w:t>
       </w:r>
       <w:r>
@@ -38956,22 +39157,20 @@
           <w:bdr w:val="none" w:sz="0" w:space="0" w:color="auto"/>
           <w:lang w:val="uk-UA"/>
         </w:rPr>
-        <w:t>тестування знаєте?</w:t>
-      </w:r>
-      <w:r>
+        <w:t xml:space="preserve">тестування знаєте? </w:t>
+      </w:r>
+    </w:p>
+    <w:p>
+      <w:pPr>
         <w:rPr>
           <w:rFonts w:eastAsiaTheme="minorHAnsi"/>
-          <w:i/>
           <w:color w:val="000000"/>
           <w:szCs w:val="28"/>
           <w:bdr w:val="none" w:sz="0" w:space="0" w:color="auto"/>
           <w:lang w:val="uk-UA"/>
         </w:rPr>
-        <w:t xml:space="preserve"> </w:t>
-      </w:r>
-    </w:p>
-    <w:p>
-      <w:pPr>
+      </w:pPr>
+      <w:r>
         <w:rPr>
           <w:rFonts w:eastAsiaTheme="minorHAnsi"/>
           <w:color w:val="000000"/>
@@ -38979,8 +39178,11 @@
           <w:bdr w:val="none" w:sz="0" w:space="0" w:color="auto"/>
           <w:lang w:val="uk-UA"/>
         </w:rPr>
-      </w:pPr>
-      <w:r>
+        <w:t>Згідно з пірамідою тестування, на найнижчому рівні розташовані широкі та швидкі тести, які покривають базовий функціонал (наприклад, модульні тести), а на вищих рівнях - більше специфічні та обширні тести (наприклад, функціональні та інтеграційні тести).</w:t>
+      </w:r>
+    </w:p>
+    <w:p>
+      <w:pPr>
         <w:rPr>
           <w:rFonts w:eastAsiaTheme="minorHAnsi"/>
           <w:color w:val="000000"/>
@@ -38988,29 +39190,29 @@
           <w:bdr w:val="none" w:sz="0" w:space="0" w:color="auto"/>
           <w:lang w:val="uk-UA"/>
         </w:rPr>
-        <w:t>Згідно з пірамідою тестування, на найнижчому рівні розташовані широкі та швидкі тести, які покривають базовий функціонал (наприклад, модульні тести), а на вищих рівнях - більше специфічні та обширні тести (наприклад, функціональні та інтеграційні тести).</w:t>
-      </w:r>
-    </w:p>
-    <w:p>
-      <w:pPr>
+      </w:pPr>
+      <w:r>
         <w:rPr>
           <w:rFonts w:eastAsiaTheme="minorHAnsi"/>
           <w:color w:val="000000"/>
           <w:szCs w:val="28"/>
           <w:bdr w:val="none" w:sz="0" w:space="0" w:color="auto"/>
-          <w:lang w:val="uk-UA"/>
-        </w:rPr>
-      </w:pPr>
+        </w:rPr>
+        <w:t xml:space="preserve">Unit Tests – </w:t>
+      </w:r>
       <w:r>
         <w:rPr>
           <w:rFonts w:eastAsiaTheme="minorHAnsi"/>
           <w:color w:val="000000"/>
           <w:szCs w:val="28"/>
           <w:bdr w:val="none" w:sz="0" w:space="0" w:color="auto"/>
-        </w:rPr>
-        <w:t xml:space="preserve">Unit Tests – </w:t>
-      </w:r>
-      <w:r>
+          <w:lang w:val="uk-UA"/>
+        </w:rPr>
+        <w:t xml:space="preserve">модулі, </w:t>
+      </w:r>
+    </w:p>
+    <w:p>
+      <w:pPr>
         <w:rPr>
           <w:rFonts w:eastAsiaTheme="minorHAnsi"/>
           <w:color w:val="000000"/>
@@ -39018,29 +39220,29 @@
           <w:bdr w:val="none" w:sz="0" w:space="0" w:color="auto"/>
           <w:lang w:val="uk-UA"/>
         </w:rPr>
-        <w:t xml:space="preserve">модулі, </w:t>
-      </w:r>
-    </w:p>
-    <w:p>
-      <w:pPr>
+      </w:pPr>
+      <w:r>
         <w:rPr>
           <w:rFonts w:eastAsiaTheme="minorHAnsi"/>
           <w:color w:val="000000"/>
           <w:szCs w:val="28"/>
           <w:bdr w:val="none" w:sz="0" w:space="0" w:color="auto"/>
-          <w:lang w:val="uk-UA"/>
-        </w:rPr>
-      </w:pPr>
+        </w:rPr>
+        <w:t xml:space="preserve">Intergration Tests – </w:t>
+      </w:r>
       <w:r>
         <w:rPr>
           <w:rFonts w:eastAsiaTheme="minorHAnsi"/>
           <w:color w:val="000000"/>
           <w:szCs w:val="28"/>
           <w:bdr w:val="none" w:sz="0" w:space="0" w:color="auto"/>
-        </w:rPr>
-        <w:t xml:space="preserve">Intergration Tests – </w:t>
-      </w:r>
-      <w:r>
+          <w:lang w:val="uk-UA"/>
+        </w:rPr>
+        <w:t xml:space="preserve">взаємодія між компонентами, </w:t>
+      </w:r>
+    </w:p>
+    <w:p>
+      <w:pPr>
         <w:rPr>
           <w:rFonts w:eastAsiaTheme="minorHAnsi"/>
           <w:color w:val="000000"/>
@@ -39048,11 +39250,8 @@
           <w:bdr w:val="none" w:sz="0" w:space="0" w:color="auto"/>
           <w:lang w:val="uk-UA"/>
         </w:rPr>
-        <w:t xml:space="preserve">взаємодія між компонентами, </w:t>
-      </w:r>
-    </w:p>
-    <w:p>
-      <w:pPr>
+      </w:pPr>
+      <w:r>
         <w:rPr>
           <w:rFonts w:eastAsiaTheme="minorHAnsi"/>
           <w:color w:val="000000"/>
@@ -39060,7 +39259,8 @@
           <w:bdr w:val="none" w:sz="0" w:space="0" w:color="auto"/>
           <w:lang w:val="uk-UA"/>
         </w:rPr>
-      </w:pPr>
+        <w:t>Functional Tests</w:t>
+      </w:r>
       <w:r>
         <w:rPr>
           <w:rFonts w:eastAsiaTheme="minorHAnsi"/>
@@ -39069,9 +39269,11 @@
           <w:bdr w:val="none" w:sz="0" w:space="0" w:color="auto"/>
           <w:lang w:val="uk-UA"/>
         </w:rPr>
-        <w:t>Functional Tests</w:t>
-      </w:r>
-      <w:r>
+        <w:t xml:space="preserve"> – функціональність малих компонентів відносно великих</w:t>
+      </w:r>
+    </w:p>
+    <w:p>
+      <w:pPr>
         <w:rPr>
           <w:rFonts w:eastAsiaTheme="minorHAnsi"/>
           <w:color w:val="000000"/>
@@ -39079,11 +39281,8 @@
           <w:bdr w:val="none" w:sz="0" w:space="0" w:color="auto"/>
           <w:lang w:val="uk-UA"/>
         </w:rPr>
-        <w:t xml:space="preserve"> – функціональність малих компонентів відносно великих</w:t>
-      </w:r>
-    </w:p>
-    <w:p>
-      <w:pPr>
+      </w:pPr>
+      <w:r>
         <w:rPr>
           <w:rFonts w:eastAsiaTheme="minorHAnsi"/>
           <w:color w:val="000000"/>
@@ -39091,7 +39290,8 @@
           <w:bdr w:val="none" w:sz="0" w:space="0" w:color="auto"/>
           <w:lang w:val="uk-UA"/>
         </w:rPr>
-      </w:pPr>
+        <w:t>User Interface Tests</w:t>
+      </w:r>
       <w:r>
         <w:rPr>
           <w:rFonts w:eastAsiaTheme="minorHAnsi"/>
@@ -39100,9 +39300,11 @@
           <w:bdr w:val="none" w:sz="0" w:space="0" w:color="auto"/>
           <w:lang w:val="uk-UA"/>
         </w:rPr>
-        <w:t>User Interface Tests</w:t>
-      </w:r>
-      <w:r>
+        <w:t xml:space="preserve"> – помилки при взаємодії користувачів з програмою</w:t>
+      </w:r>
+    </w:p>
+    <w:p>
+      <w:pPr>
         <w:rPr>
           <w:rFonts w:eastAsiaTheme="minorHAnsi"/>
           <w:color w:val="000000"/>
@@ -39110,11 +39312,8 @@
           <w:bdr w:val="none" w:sz="0" w:space="0" w:color="auto"/>
           <w:lang w:val="uk-UA"/>
         </w:rPr>
-        <w:t xml:space="preserve"> – помилки при взаємодії користувачів з програмою</w:t>
-      </w:r>
-    </w:p>
-    <w:p>
-      <w:pPr>
+      </w:pPr>
+      <w:r>
         <w:rPr>
           <w:rFonts w:eastAsiaTheme="minorHAnsi"/>
           <w:color w:val="000000"/>
@@ -39122,7 +39321,9 @@
           <w:bdr w:val="none" w:sz="0" w:space="0" w:color="auto"/>
           <w:lang w:val="uk-UA"/>
         </w:rPr>
-      </w:pPr>
+        <w:lastRenderedPageBreak/>
+        <w:t>Smoke Testing</w:t>
+      </w:r>
       <w:r>
         <w:rPr>
           <w:rFonts w:eastAsiaTheme="minorHAnsi"/>
@@ -39131,20 +39332,8 @@
           <w:bdr w:val="none" w:sz="0" w:space="0" w:color="auto"/>
           <w:lang w:val="uk-UA"/>
         </w:rPr>
-        <w:t>Smoke Testing</w:t>
-      </w:r>
-      <w:r>
-        <w:rPr>
-          <w:rFonts w:eastAsiaTheme="minorHAnsi"/>
-          <w:color w:val="000000"/>
-          <w:szCs w:val="28"/>
-          <w:bdr w:val="none" w:sz="0" w:space="0" w:color="auto"/>
-          <w:lang w:val="uk-UA"/>
-        </w:rPr>
         <w:t xml:space="preserve"> – перевірка базового функціоналу для того, щоб тестувати детальніше</w:t>
       </w:r>
-      <w:bookmarkStart w:id="0" w:name="_GoBack"/>
-      <w:bookmarkEnd w:id="0"/>
     </w:p>
     <w:sectPr>
       <w:pgSz w:w="11906" w:h="16838"/>
@@ -39574,6 +39763,7 @@
   <w:style w:type="character" w:default="1" w:styleId="a0">
     <w:name w:val="Default Paragraph Font"/>
     <w:uiPriority w:val="1"/>
+    <w:semiHidden/>
     <w:unhideWhenUsed/>
   </w:style>
   <w:style w:type="table" w:default="1" w:styleId="a1">
@@ -39928,7 +40118,7 @@
 </file>
 
 <file path=customXml/itemProps1.xml><?xml version="1.0" encoding="utf-8"?>
-<ds:datastoreItem xmlns:ds="http://schemas.openxmlformats.org/officeDocument/2006/customXml" ds:itemID="{740FF643-0DBE-498A-A786-56D13D236ADC}">
+<ds:datastoreItem xmlns:ds="http://schemas.openxmlformats.org/officeDocument/2006/customXml" ds:itemID="{59D06717-1304-4BBA-9F09-38C1E7AF0A43}">
   <ds:schemaRefs>
     <ds:schemaRef ds:uri="http://schemas.openxmlformats.org/officeDocument/2006/bibliography"/>
   </ds:schemaRefs>

</xml_diff>